<commit_message>
another bites the dust
</commit_message>
<xml_diff>
--- a/Exercise/*********************HELPS*****************/ES6 rest spread arrow.docx
+++ b/Exercise/*********************HELPS*****************/ES6 rest spread arrow.docx
@@ -192,18 +192,27 @@
           <w:szCs w:val="20"/>
         </w:rPr>
       </w:pPr>
-      <w:bookmarkStart w:id="0" w:name="_GoBack"/>
-      <w:r>
-        <w:rPr>
-          <w:rFonts w:ascii="inherit" w:hAnsi="inherit" w:cs="Courier New"/>
+      <w:r>
+        <w:rPr>
+          <w:rFonts w:ascii="inherit" w:hAnsi="inherit" w:cs="Courier New"/>
+          <w:b/>
+          <w:bCs/>
           <w:color w:val="000000" w:themeColor="text1"/>
           <w:sz w:val="20"/>
           <w:szCs w:val="20"/>
         </w:rPr>
-        <w:t xml:space="preserve">// Rest operator --&gt; Only ever be used as a parameter of a function. </w:t>
-      </w:r>
-    </w:p>
-    <w:bookmarkEnd w:id="0"/>
+        <w:t xml:space="preserve">// Rest operator </w:t>
+      </w:r>
+      <w:r>
+        <w:rPr>
+          <w:rFonts w:ascii="inherit" w:hAnsi="inherit" w:cs="Courier New"/>
+          <w:color w:val="000000" w:themeColor="text1"/>
+          <w:sz w:val="20"/>
+          <w:szCs w:val="20"/>
+        </w:rPr>
+        <w:t xml:space="preserve">--&gt; Only ever be used as a parameter of a function. </w:t>
+      </w:r>
+    </w:p>
     <w:p>
       <w:pPr>
         <w:widowControl/>
@@ -301,19 +310,8 @@
           <w:sz w:val="20"/>
           <w:szCs w:val="20"/>
         </w:rPr>
-        <w:t xml:space="preserve"> (...</w:t>
-      </w:r>
-      <w:proofErr w:type="gramStart"/>
-      <w:r>
-        <w:rPr>
-          <w:rFonts w:ascii="inherit" w:hAnsi="inherit" w:cs="Courier New"/>
-          <w:color w:val="AA5500"/>
-          <w:sz w:val="20"/>
-          <w:szCs w:val="20"/>
-        </w:rPr>
-        <w:t>numbers){</w:t>
-      </w:r>
-      <w:proofErr w:type="gramEnd"/>
+        <w:t xml:space="preserve"> (...numbers){</w:t>
+      </w:r>
     </w:p>
     <w:p>
       <w:pPr>
@@ -515,7 +513,6 @@
         <w:t xml:space="preserve">// </w:t>
       </w:r>
       <w:proofErr w:type="spellStart"/>
-      <w:proofErr w:type="gramStart"/>
       <w:r>
         <w:rPr>
           <w:rFonts w:ascii="inherit" w:hAnsi="inherit" w:cs="Courier New"/>
@@ -533,17 +530,7 @@
           <w:sz w:val="20"/>
           <w:szCs w:val="20"/>
         </w:rPr>
-        <w:t>(</w:t>
-      </w:r>
-      <w:proofErr w:type="gramEnd"/>
-      <w:r>
-        <w:rPr>
-          <w:rFonts w:ascii="inherit" w:hAnsi="inherit" w:cs="Courier New"/>
-          <w:color w:val="AA5500"/>
-          <w:sz w:val="20"/>
-          <w:szCs w:val="20"/>
-        </w:rPr>
-        <w:t>'first argument',2, 3,2,3,'hi',5,2)</w:t>
+        <w:t>('first argument',2, 3,2,3,'hi',5,2)</w:t>
       </w:r>
     </w:p>
     <w:p>
@@ -623,7 +610,27 @@
           <w:sz w:val="20"/>
           <w:szCs w:val="20"/>
         </w:rPr>
-        <w:t>// Spread Operator ---&gt; ... anywhere besides the parameter of a function</w:t>
+        <w:t xml:space="preserve">// </w:t>
+      </w:r>
+      <w:r>
+        <w:rPr>
+          <w:rFonts w:ascii="inherit" w:hAnsi="inherit" w:cs="Courier New"/>
+          <w:b/>
+          <w:bCs/>
+          <w:color w:val="000000" w:themeColor="text1"/>
+          <w:sz w:val="20"/>
+          <w:szCs w:val="20"/>
+        </w:rPr>
+        <w:t>Spread Operator ---&gt;</w:t>
+      </w:r>
+      <w:r>
+        <w:rPr>
+          <w:rFonts w:ascii="inherit" w:hAnsi="inherit" w:cs="Courier New"/>
+          <w:color w:val="000000" w:themeColor="text1"/>
+          <w:sz w:val="20"/>
+          <w:szCs w:val="20"/>
+        </w:rPr>
+        <w:t xml:space="preserve"> ... anywhere besides the parameter of a function</w:t>
       </w:r>
     </w:p>
     <w:p>
@@ -931,6 +938,8 @@
         <w:autoSpaceDN/>
         <w:rPr>
           <w:rFonts w:ascii="inherit" w:hAnsi="inherit" w:cs="Courier New"/>
+          <w:b/>
+          <w:bCs/>
           <w:color w:val="000000" w:themeColor="text1"/>
           <w:sz w:val="20"/>
           <w:szCs w:val="20"/>
@@ -943,7 +952,18 @@
           <w:sz w:val="20"/>
           <w:szCs w:val="20"/>
         </w:rPr>
-        <w:t>//rest operator</w:t>
+        <w:t>//</w:t>
+      </w:r>
+      <w:r>
+        <w:rPr>
+          <w:rFonts w:ascii="inherit" w:hAnsi="inherit" w:cs="Courier New"/>
+          <w:b/>
+          <w:bCs/>
+          <w:color w:val="000000" w:themeColor="text1"/>
+          <w:sz w:val="20"/>
+          <w:szCs w:val="20"/>
+        </w:rPr>
+        <w:t>rest operator</w:t>
       </w:r>
     </w:p>
     <w:p>
@@ -1123,19 +1143,8 @@
           <w:sz w:val="20"/>
           <w:szCs w:val="20"/>
         </w:rPr>
-        <w:t>// function addNumbers(inputs</w:t>
-      </w:r>
-      <w:proofErr w:type="gramStart"/>
-      <w:r>
-        <w:rPr>
-          <w:rFonts w:ascii="inherit" w:hAnsi="inherit" w:cs="Courier New"/>
-          <w:color w:val="AA5500"/>
-          <w:sz w:val="20"/>
-          <w:szCs w:val="20"/>
-        </w:rPr>
-        <w:t>){</w:t>
-      </w:r>
-      <w:proofErr w:type="gramEnd"/>
+        <w:t>// function addNumbers(inputs){</w:t>
+      </w:r>
     </w:p>
     <w:p>
       <w:pPr>
@@ -1394,27 +1403,7 @@
           <w:sz w:val="20"/>
           <w:szCs w:val="20"/>
         </w:rPr>
-        <w:t xml:space="preserve">// </w:t>
-      </w:r>
-      <w:proofErr w:type="gramStart"/>
-      <w:r>
-        <w:rPr>
-          <w:rFonts w:ascii="inherit" w:hAnsi="inherit" w:cs="Courier New"/>
-          <w:color w:val="AA5500"/>
-          <w:sz w:val="20"/>
-          <w:szCs w:val="20"/>
-        </w:rPr>
-        <w:t>addNumbers(</w:t>
-      </w:r>
-      <w:proofErr w:type="gramEnd"/>
-      <w:r>
-        <w:rPr>
-          <w:rFonts w:ascii="inherit" w:hAnsi="inherit" w:cs="Courier New"/>
-          <w:color w:val="AA5500"/>
-          <w:sz w:val="20"/>
-          <w:szCs w:val="20"/>
-        </w:rPr>
-        <w:t>[1,2,3,4,5])</w:t>
+        <w:t>// addNumbers([1,2,3,4,5])</w:t>
       </w:r>
     </w:p>
     <w:p>
@@ -1542,6 +1531,8 @@
         <w:autoSpaceDN/>
         <w:rPr>
           <w:rFonts w:ascii="inherit" w:hAnsi="inherit" w:cs="Courier New"/>
+          <w:b/>
+          <w:bCs/>
           <w:color w:val="000000" w:themeColor="text1"/>
           <w:sz w:val="20"/>
           <w:szCs w:val="20"/>
@@ -1554,7 +1545,18 @@
           <w:sz w:val="20"/>
           <w:szCs w:val="20"/>
         </w:rPr>
-        <w:t>//Arrow functions</w:t>
+        <w:t>//</w:t>
+      </w:r>
+      <w:r>
+        <w:rPr>
+          <w:rFonts w:ascii="inherit" w:hAnsi="inherit" w:cs="Courier New"/>
+          <w:b/>
+          <w:bCs/>
+          <w:color w:val="000000" w:themeColor="text1"/>
+          <w:sz w:val="20"/>
+          <w:szCs w:val="20"/>
+        </w:rPr>
+        <w:t>Arrow functions</w:t>
       </w:r>
     </w:p>
     <w:p>
@@ -1634,27 +1636,7 @@
           <w:sz w:val="20"/>
           <w:szCs w:val="20"/>
         </w:rPr>
-        <w:t xml:space="preserve">// function </w:t>
-      </w:r>
-      <w:proofErr w:type="gramStart"/>
-      <w:r>
-        <w:rPr>
-          <w:rFonts w:ascii="inherit" w:hAnsi="inherit" w:cs="Courier New"/>
-          <w:color w:val="AA5500"/>
-          <w:sz w:val="20"/>
-          <w:szCs w:val="20"/>
-        </w:rPr>
-        <w:t>addNumbers(</w:t>
-      </w:r>
-      <w:proofErr w:type="gramEnd"/>
-      <w:r>
-        <w:rPr>
-          <w:rFonts w:ascii="inherit" w:hAnsi="inherit" w:cs="Courier New"/>
-          <w:color w:val="AA5500"/>
-          <w:sz w:val="20"/>
-          <w:szCs w:val="20"/>
-        </w:rPr>
-        <w:t>a, b){</w:t>
+        <w:t>// function addNumbers(a, b){</w:t>
       </w:r>
     </w:p>
     <w:p>
@@ -1774,27 +1756,247 @@
           <w:sz w:val="20"/>
           <w:szCs w:val="20"/>
         </w:rPr>
+        <w:t>// console.log(addNumbers(1,2))</w:t>
+      </w:r>
+    </w:p>
+    <w:p>
+      <w:pPr>
+        <w:widowControl/>
+        <w:tabs>
+          <w:tab w:val="left" w:pos="916"/>
+          <w:tab w:val="left" w:pos="1832"/>
+          <w:tab w:val="left" w:pos="2748"/>
+          <w:tab w:val="left" w:pos="3664"/>
+          <w:tab w:val="left" w:pos="4580"/>
+          <w:tab w:val="left" w:pos="5496"/>
+          <w:tab w:val="left" w:pos="6412"/>
+          <w:tab w:val="left" w:pos="7328"/>
+          <w:tab w:val="left" w:pos="8244"/>
+          <w:tab w:val="left" w:pos="9160"/>
+          <w:tab w:val="left" w:pos="10076"/>
+          <w:tab w:val="left" w:pos="10992"/>
+          <w:tab w:val="left" w:pos="11908"/>
+          <w:tab w:val="left" w:pos="12824"/>
+          <w:tab w:val="left" w:pos="13740"/>
+          <w:tab w:val="left" w:pos="14656"/>
+        </w:tabs>
+        <w:autoSpaceDE/>
+        <w:autoSpaceDN/>
+        <w:rPr>
+          <w:rFonts w:ascii="inherit" w:hAnsi="inherit" w:cs="Courier New"/>
+          <w:color w:val="1D1C1D"/>
+          <w:sz w:val="20"/>
+          <w:szCs w:val="20"/>
+        </w:rPr>
+      </w:pPr>
+      <w:r>
+        <w:rPr>
+          <w:rFonts w:ascii="inherit" w:hAnsi="inherit" w:cs="Courier New"/>
+          <w:color w:val="1D1C1D"/>
+          <w:sz w:val="20"/>
+          <w:szCs w:val="20"/>
+        </w:rPr>
+        <w:t>​</w:t>
+      </w:r>
+    </w:p>
+    <w:p>
+      <w:pPr>
+        <w:widowControl/>
+        <w:tabs>
+          <w:tab w:val="left" w:pos="916"/>
+          <w:tab w:val="left" w:pos="1832"/>
+          <w:tab w:val="left" w:pos="2748"/>
+          <w:tab w:val="left" w:pos="3664"/>
+          <w:tab w:val="left" w:pos="4580"/>
+          <w:tab w:val="left" w:pos="5496"/>
+          <w:tab w:val="left" w:pos="6412"/>
+          <w:tab w:val="left" w:pos="7328"/>
+          <w:tab w:val="left" w:pos="8244"/>
+          <w:tab w:val="left" w:pos="9160"/>
+          <w:tab w:val="left" w:pos="10076"/>
+          <w:tab w:val="left" w:pos="10992"/>
+          <w:tab w:val="left" w:pos="11908"/>
+          <w:tab w:val="left" w:pos="12824"/>
+          <w:tab w:val="left" w:pos="13740"/>
+          <w:tab w:val="left" w:pos="14656"/>
+        </w:tabs>
+        <w:autoSpaceDE/>
+        <w:autoSpaceDN/>
+        <w:rPr>
+          <w:rFonts w:ascii="inherit" w:hAnsi="inherit" w:cs="Courier New"/>
+          <w:color w:val="1D1C1D"/>
+          <w:sz w:val="20"/>
+          <w:szCs w:val="20"/>
+        </w:rPr>
+      </w:pPr>
+      <w:r>
+        <w:rPr>
+          <w:rFonts w:ascii="inherit" w:hAnsi="inherit" w:cs="Courier New"/>
+          <w:color w:val="AA5500"/>
+          <w:sz w:val="20"/>
+          <w:szCs w:val="20"/>
+        </w:rPr>
+        <w:t xml:space="preserve">// const </w:t>
+      </w:r>
+      <w:proofErr w:type="spellStart"/>
+      <w:r>
+        <w:rPr>
+          <w:rFonts w:ascii="inherit" w:hAnsi="inherit" w:cs="Courier New"/>
+          <w:color w:val="AA5500"/>
+          <w:sz w:val="20"/>
+          <w:szCs w:val="20"/>
+        </w:rPr>
+        <w:t>addTwoNumbers</w:t>
+      </w:r>
+      <w:proofErr w:type="spellEnd"/>
+      <w:r>
+        <w:rPr>
+          <w:rFonts w:ascii="inherit" w:hAnsi="inherit" w:cs="Courier New"/>
+          <w:color w:val="AA5500"/>
+          <w:sz w:val="20"/>
+          <w:szCs w:val="20"/>
+        </w:rPr>
+        <w:t xml:space="preserve"> = (a, b=10) =&gt; {</w:t>
+      </w:r>
+    </w:p>
+    <w:p>
+      <w:pPr>
+        <w:widowControl/>
+        <w:tabs>
+          <w:tab w:val="left" w:pos="916"/>
+          <w:tab w:val="left" w:pos="1832"/>
+          <w:tab w:val="left" w:pos="2748"/>
+          <w:tab w:val="left" w:pos="3664"/>
+          <w:tab w:val="left" w:pos="4580"/>
+          <w:tab w:val="left" w:pos="5496"/>
+          <w:tab w:val="left" w:pos="6412"/>
+          <w:tab w:val="left" w:pos="7328"/>
+          <w:tab w:val="left" w:pos="8244"/>
+          <w:tab w:val="left" w:pos="9160"/>
+          <w:tab w:val="left" w:pos="10076"/>
+          <w:tab w:val="left" w:pos="10992"/>
+          <w:tab w:val="left" w:pos="11908"/>
+          <w:tab w:val="left" w:pos="12824"/>
+          <w:tab w:val="left" w:pos="13740"/>
+          <w:tab w:val="left" w:pos="14656"/>
+        </w:tabs>
+        <w:autoSpaceDE/>
+        <w:autoSpaceDN/>
+        <w:rPr>
+          <w:rFonts w:ascii="inherit" w:hAnsi="inherit" w:cs="Courier New"/>
+          <w:color w:val="1D1C1D"/>
+          <w:sz w:val="20"/>
+          <w:szCs w:val="20"/>
+        </w:rPr>
+      </w:pPr>
+      <w:r>
+        <w:rPr>
+          <w:rFonts w:ascii="inherit" w:hAnsi="inherit" w:cs="Courier New"/>
+          <w:color w:val="AA5500"/>
+          <w:sz w:val="20"/>
+          <w:szCs w:val="20"/>
+        </w:rPr>
+        <w:t>//     return a + b</w:t>
+      </w:r>
+    </w:p>
+    <w:p>
+      <w:pPr>
+        <w:widowControl/>
+        <w:tabs>
+          <w:tab w:val="left" w:pos="916"/>
+          <w:tab w:val="left" w:pos="1832"/>
+          <w:tab w:val="left" w:pos="2748"/>
+          <w:tab w:val="left" w:pos="3664"/>
+          <w:tab w:val="left" w:pos="4580"/>
+          <w:tab w:val="left" w:pos="5496"/>
+          <w:tab w:val="left" w:pos="6412"/>
+          <w:tab w:val="left" w:pos="7328"/>
+          <w:tab w:val="left" w:pos="8244"/>
+          <w:tab w:val="left" w:pos="9160"/>
+          <w:tab w:val="left" w:pos="10076"/>
+          <w:tab w:val="left" w:pos="10992"/>
+          <w:tab w:val="left" w:pos="11908"/>
+          <w:tab w:val="left" w:pos="12824"/>
+          <w:tab w:val="left" w:pos="13740"/>
+          <w:tab w:val="left" w:pos="14656"/>
+        </w:tabs>
+        <w:autoSpaceDE/>
+        <w:autoSpaceDN/>
+        <w:rPr>
+          <w:rFonts w:ascii="inherit" w:hAnsi="inherit" w:cs="Courier New"/>
+          <w:color w:val="1D1C1D"/>
+          <w:sz w:val="20"/>
+          <w:szCs w:val="20"/>
+        </w:rPr>
+      </w:pPr>
+      <w:r>
+        <w:rPr>
+          <w:rFonts w:ascii="inherit" w:hAnsi="inherit" w:cs="Courier New"/>
+          <w:color w:val="AA5500"/>
+          <w:sz w:val="20"/>
+          <w:szCs w:val="20"/>
+        </w:rPr>
+        <w:t>// }</w:t>
+      </w:r>
+    </w:p>
+    <w:p>
+      <w:pPr>
+        <w:widowControl/>
+        <w:tabs>
+          <w:tab w:val="left" w:pos="916"/>
+          <w:tab w:val="left" w:pos="1832"/>
+          <w:tab w:val="left" w:pos="2748"/>
+          <w:tab w:val="left" w:pos="3664"/>
+          <w:tab w:val="left" w:pos="4580"/>
+          <w:tab w:val="left" w:pos="5496"/>
+          <w:tab w:val="left" w:pos="6412"/>
+          <w:tab w:val="left" w:pos="7328"/>
+          <w:tab w:val="left" w:pos="8244"/>
+          <w:tab w:val="left" w:pos="9160"/>
+          <w:tab w:val="left" w:pos="10076"/>
+          <w:tab w:val="left" w:pos="10992"/>
+          <w:tab w:val="left" w:pos="11908"/>
+          <w:tab w:val="left" w:pos="12824"/>
+          <w:tab w:val="left" w:pos="13740"/>
+          <w:tab w:val="left" w:pos="14656"/>
+        </w:tabs>
+        <w:autoSpaceDE/>
+        <w:autoSpaceDN/>
+        <w:rPr>
+          <w:rFonts w:ascii="inherit" w:hAnsi="inherit" w:cs="Courier New"/>
+          <w:color w:val="1D1C1D"/>
+          <w:sz w:val="20"/>
+          <w:szCs w:val="20"/>
+        </w:rPr>
+      </w:pPr>
+      <w:r>
+        <w:rPr>
+          <w:rFonts w:ascii="inherit" w:hAnsi="inherit" w:cs="Courier New"/>
+          <w:color w:val="AA5500"/>
+          <w:sz w:val="20"/>
+          <w:szCs w:val="20"/>
+        </w:rPr>
         <w:t>// console.log(</w:t>
       </w:r>
-      <w:proofErr w:type="gramStart"/>
-      <w:r>
-        <w:rPr>
-          <w:rFonts w:ascii="inherit" w:hAnsi="inherit" w:cs="Courier New"/>
-          <w:color w:val="AA5500"/>
-          <w:sz w:val="20"/>
-          <w:szCs w:val="20"/>
-        </w:rPr>
-        <w:t>addNumbers(</w:t>
-      </w:r>
-      <w:proofErr w:type="gramEnd"/>
-      <w:r>
-        <w:rPr>
-          <w:rFonts w:ascii="inherit" w:hAnsi="inherit" w:cs="Courier New"/>
-          <w:color w:val="AA5500"/>
-          <w:sz w:val="20"/>
-          <w:szCs w:val="20"/>
-        </w:rPr>
-        <w:t>1,2))</w:t>
+      <w:proofErr w:type="spellStart"/>
+      <w:r>
+        <w:rPr>
+          <w:rFonts w:ascii="inherit" w:hAnsi="inherit" w:cs="Courier New"/>
+          <w:color w:val="AA5500"/>
+          <w:sz w:val="20"/>
+          <w:szCs w:val="20"/>
+        </w:rPr>
+        <w:t>addTwoNumbers</w:t>
+      </w:r>
+      <w:proofErr w:type="spellEnd"/>
+      <w:r>
+        <w:rPr>
+          <w:rFonts w:ascii="inherit" w:hAnsi="inherit" w:cs="Courier New"/>
+          <w:color w:val="AA5500"/>
+          <w:sz w:val="20"/>
+          <w:szCs w:val="20"/>
+        </w:rPr>
+        <w:t>(3))</w:t>
       </w:r>
     </w:p>
     <w:p>
@@ -1884,7 +2086,7 @@
           <w:sz w:val="20"/>
           <w:szCs w:val="20"/>
         </w:rPr>
-        <w:t>addTwoNumbers</w:t>
+        <w:t>firstName</w:t>
       </w:r>
       <w:proofErr w:type="spellEnd"/>
       <w:r>
@@ -1894,48 +2096,299 @@
           <w:sz w:val="20"/>
           <w:szCs w:val="20"/>
         </w:rPr>
-        <w:t xml:space="preserve"> = (a, b=10) =&gt; {</w:t>
-      </w:r>
-    </w:p>
-    <w:p>
-      <w:pPr>
-        <w:widowControl/>
-        <w:tabs>
-          <w:tab w:val="left" w:pos="916"/>
-          <w:tab w:val="left" w:pos="1832"/>
-          <w:tab w:val="left" w:pos="2748"/>
-          <w:tab w:val="left" w:pos="3664"/>
-          <w:tab w:val="left" w:pos="4580"/>
-          <w:tab w:val="left" w:pos="5496"/>
-          <w:tab w:val="left" w:pos="6412"/>
-          <w:tab w:val="left" w:pos="7328"/>
-          <w:tab w:val="left" w:pos="8244"/>
-          <w:tab w:val="left" w:pos="9160"/>
-          <w:tab w:val="left" w:pos="10076"/>
-          <w:tab w:val="left" w:pos="10992"/>
-          <w:tab w:val="left" w:pos="11908"/>
-          <w:tab w:val="left" w:pos="12824"/>
-          <w:tab w:val="left" w:pos="13740"/>
-          <w:tab w:val="left" w:pos="14656"/>
-        </w:tabs>
-        <w:autoSpaceDE/>
-        <w:autoSpaceDN/>
-        <w:rPr>
-          <w:rFonts w:ascii="inherit" w:hAnsi="inherit" w:cs="Courier New"/>
-          <w:color w:val="1D1C1D"/>
-          <w:sz w:val="20"/>
-          <w:szCs w:val="20"/>
-        </w:rPr>
-      </w:pPr>
-      <w:r>
-        <w:rPr>
-          <w:rFonts w:ascii="inherit" w:hAnsi="inherit" w:cs="Courier New"/>
-          <w:color w:val="AA5500"/>
-          <w:sz w:val="20"/>
-          <w:szCs w:val="20"/>
-        </w:rPr>
-        <w:t>//     return a + b</w:t>
-      </w:r>
+        <w:t xml:space="preserve"> = 'Jessie'</w:t>
+      </w:r>
+    </w:p>
+    <w:p>
+      <w:pPr>
+        <w:widowControl/>
+        <w:tabs>
+          <w:tab w:val="left" w:pos="916"/>
+          <w:tab w:val="left" w:pos="1832"/>
+          <w:tab w:val="left" w:pos="2748"/>
+          <w:tab w:val="left" w:pos="3664"/>
+          <w:tab w:val="left" w:pos="4580"/>
+          <w:tab w:val="left" w:pos="5496"/>
+          <w:tab w:val="left" w:pos="6412"/>
+          <w:tab w:val="left" w:pos="7328"/>
+          <w:tab w:val="left" w:pos="8244"/>
+          <w:tab w:val="left" w:pos="9160"/>
+          <w:tab w:val="left" w:pos="10076"/>
+          <w:tab w:val="left" w:pos="10992"/>
+          <w:tab w:val="left" w:pos="11908"/>
+          <w:tab w:val="left" w:pos="12824"/>
+          <w:tab w:val="left" w:pos="13740"/>
+          <w:tab w:val="left" w:pos="14656"/>
+        </w:tabs>
+        <w:autoSpaceDE/>
+        <w:autoSpaceDN/>
+        <w:rPr>
+          <w:rFonts w:ascii="inherit" w:hAnsi="inherit" w:cs="Courier New"/>
+          <w:color w:val="1D1C1D"/>
+          <w:sz w:val="20"/>
+          <w:szCs w:val="20"/>
+        </w:rPr>
+      </w:pPr>
+      <w:r>
+        <w:rPr>
+          <w:rFonts w:ascii="inherit" w:hAnsi="inherit" w:cs="Courier New"/>
+          <w:color w:val="AA5500"/>
+          <w:sz w:val="20"/>
+          <w:szCs w:val="20"/>
+        </w:rPr>
+        <w:t xml:space="preserve">// const </w:t>
+      </w:r>
+      <w:proofErr w:type="spellStart"/>
+      <w:r>
+        <w:rPr>
+          <w:rFonts w:ascii="inherit" w:hAnsi="inherit" w:cs="Courier New"/>
+          <w:color w:val="AA5500"/>
+          <w:sz w:val="20"/>
+          <w:szCs w:val="20"/>
+        </w:rPr>
+        <w:t>lastName</w:t>
+      </w:r>
+      <w:proofErr w:type="spellEnd"/>
+      <w:r>
+        <w:rPr>
+          <w:rFonts w:ascii="inherit" w:hAnsi="inherit" w:cs="Courier New"/>
+          <w:color w:val="AA5500"/>
+          <w:sz w:val="20"/>
+          <w:szCs w:val="20"/>
+        </w:rPr>
+        <w:t xml:space="preserve"> = 'James'</w:t>
+      </w:r>
+    </w:p>
+    <w:p>
+      <w:pPr>
+        <w:widowControl/>
+        <w:tabs>
+          <w:tab w:val="left" w:pos="916"/>
+          <w:tab w:val="left" w:pos="1832"/>
+          <w:tab w:val="left" w:pos="2748"/>
+          <w:tab w:val="left" w:pos="3664"/>
+          <w:tab w:val="left" w:pos="4580"/>
+          <w:tab w:val="left" w:pos="5496"/>
+          <w:tab w:val="left" w:pos="6412"/>
+          <w:tab w:val="left" w:pos="7328"/>
+          <w:tab w:val="left" w:pos="8244"/>
+          <w:tab w:val="left" w:pos="9160"/>
+          <w:tab w:val="left" w:pos="10076"/>
+          <w:tab w:val="left" w:pos="10992"/>
+          <w:tab w:val="left" w:pos="11908"/>
+          <w:tab w:val="left" w:pos="12824"/>
+          <w:tab w:val="left" w:pos="13740"/>
+          <w:tab w:val="left" w:pos="14656"/>
+        </w:tabs>
+        <w:autoSpaceDE/>
+        <w:autoSpaceDN/>
+        <w:rPr>
+          <w:rFonts w:ascii="inherit" w:hAnsi="inherit" w:cs="Courier New"/>
+          <w:color w:val="1D1C1D"/>
+          <w:sz w:val="20"/>
+          <w:szCs w:val="20"/>
+        </w:rPr>
+      </w:pPr>
+      <w:r>
+        <w:rPr>
+          <w:rFonts w:ascii="inherit" w:hAnsi="inherit" w:cs="Courier New"/>
+          <w:color w:val="AA5500"/>
+          <w:sz w:val="20"/>
+          <w:szCs w:val="20"/>
+        </w:rPr>
+        <w:t>// console.log(`Hello, my name is ${</w:t>
+      </w:r>
+      <w:proofErr w:type="spellStart"/>
+      <w:r>
+        <w:rPr>
+          <w:rFonts w:ascii="inherit" w:hAnsi="inherit" w:cs="Courier New"/>
+          <w:color w:val="AA5500"/>
+          <w:sz w:val="20"/>
+          <w:szCs w:val="20"/>
+        </w:rPr>
+        <w:t>firstName</w:t>
+      </w:r>
+      <w:proofErr w:type="spellEnd"/>
+      <w:r>
+        <w:rPr>
+          <w:rFonts w:ascii="inherit" w:hAnsi="inherit" w:cs="Courier New"/>
+          <w:color w:val="AA5500"/>
+          <w:sz w:val="20"/>
+          <w:szCs w:val="20"/>
+        </w:rPr>
+        <w:t>} ${</w:t>
+      </w:r>
+      <w:proofErr w:type="spellStart"/>
+      <w:r>
+        <w:rPr>
+          <w:rFonts w:ascii="inherit" w:hAnsi="inherit" w:cs="Courier New"/>
+          <w:color w:val="AA5500"/>
+          <w:sz w:val="20"/>
+          <w:szCs w:val="20"/>
+        </w:rPr>
+        <w:t>lastName</w:t>
+      </w:r>
+      <w:proofErr w:type="spellEnd"/>
+      <w:r>
+        <w:rPr>
+          <w:rFonts w:ascii="inherit" w:hAnsi="inherit" w:cs="Courier New"/>
+          <w:color w:val="AA5500"/>
+          <w:sz w:val="20"/>
+          <w:szCs w:val="20"/>
+        </w:rPr>
+        <w:t>}`)</w:t>
+      </w:r>
+    </w:p>
+    <w:p>
+      <w:pPr>
+        <w:widowControl/>
+        <w:tabs>
+          <w:tab w:val="left" w:pos="916"/>
+          <w:tab w:val="left" w:pos="1832"/>
+          <w:tab w:val="left" w:pos="2748"/>
+          <w:tab w:val="left" w:pos="3664"/>
+          <w:tab w:val="left" w:pos="4580"/>
+          <w:tab w:val="left" w:pos="5496"/>
+          <w:tab w:val="left" w:pos="6412"/>
+          <w:tab w:val="left" w:pos="7328"/>
+          <w:tab w:val="left" w:pos="8244"/>
+          <w:tab w:val="left" w:pos="9160"/>
+          <w:tab w:val="left" w:pos="10076"/>
+          <w:tab w:val="left" w:pos="10992"/>
+          <w:tab w:val="left" w:pos="11908"/>
+          <w:tab w:val="left" w:pos="12824"/>
+          <w:tab w:val="left" w:pos="13740"/>
+          <w:tab w:val="left" w:pos="14656"/>
+        </w:tabs>
+        <w:autoSpaceDE/>
+        <w:autoSpaceDN/>
+        <w:rPr>
+          <w:rFonts w:ascii="inherit" w:hAnsi="inherit" w:cs="Courier New"/>
+          <w:color w:val="1D1C1D"/>
+          <w:sz w:val="20"/>
+          <w:szCs w:val="20"/>
+        </w:rPr>
+      </w:pPr>
+      <w:r>
+        <w:rPr>
+          <w:rFonts w:ascii="inherit" w:hAnsi="inherit" w:cs="Courier New"/>
+          <w:color w:val="AA5500"/>
+          <w:sz w:val="20"/>
+          <w:szCs w:val="20"/>
+        </w:rPr>
+        <w:t>// const person = {</w:t>
+      </w:r>
+    </w:p>
+    <w:p>
+      <w:pPr>
+        <w:widowControl/>
+        <w:tabs>
+          <w:tab w:val="left" w:pos="916"/>
+          <w:tab w:val="left" w:pos="1832"/>
+          <w:tab w:val="left" w:pos="2748"/>
+          <w:tab w:val="left" w:pos="3664"/>
+          <w:tab w:val="left" w:pos="4580"/>
+          <w:tab w:val="left" w:pos="5496"/>
+          <w:tab w:val="left" w:pos="6412"/>
+          <w:tab w:val="left" w:pos="7328"/>
+          <w:tab w:val="left" w:pos="8244"/>
+          <w:tab w:val="left" w:pos="9160"/>
+          <w:tab w:val="left" w:pos="10076"/>
+          <w:tab w:val="left" w:pos="10992"/>
+          <w:tab w:val="left" w:pos="11908"/>
+          <w:tab w:val="left" w:pos="12824"/>
+          <w:tab w:val="left" w:pos="13740"/>
+          <w:tab w:val="left" w:pos="14656"/>
+        </w:tabs>
+        <w:autoSpaceDE/>
+        <w:autoSpaceDN/>
+        <w:rPr>
+          <w:rFonts w:ascii="inherit" w:hAnsi="inherit" w:cs="Courier New"/>
+          <w:color w:val="1D1C1D"/>
+          <w:sz w:val="20"/>
+          <w:szCs w:val="20"/>
+        </w:rPr>
+      </w:pPr>
+      <w:r>
+        <w:rPr>
+          <w:rFonts w:ascii="inherit" w:hAnsi="inherit" w:cs="Courier New"/>
+          <w:color w:val="AA5500"/>
+          <w:sz w:val="20"/>
+          <w:szCs w:val="20"/>
+        </w:rPr>
+        <w:t xml:space="preserve">//     </w:t>
+      </w:r>
+      <w:proofErr w:type="spellStart"/>
+      <w:r>
+        <w:rPr>
+          <w:rFonts w:ascii="inherit" w:hAnsi="inherit" w:cs="Courier New"/>
+          <w:color w:val="AA5500"/>
+          <w:sz w:val="20"/>
+          <w:szCs w:val="20"/>
+        </w:rPr>
+        <w:t>firstName</w:t>
+      </w:r>
+      <w:proofErr w:type="spellEnd"/>
+      <w:r>
+        <w:rPr>
+          <w:rFonts w:ascii="inherit" w:hAnsi="inherit" w:cs="Courier New"/>
+          <w:color w:val="AA5500"/>
+          <w:sz w:val="20"/>
+          <w:szCs w:val="20"/>
+        </w:rPr>
+        <w:t>,</w:t>
+      </w:r>
+    </w:p>
+    <w:p>
+      <w:pPr>
+        <w:widowControl/>
+        <w:tabs>
+          <w:tab w:val="left" w:pos="916"/>
+          <w:tab w:val="left" w:pos="1832"/>
+          <w:tab w:val="left" w:pos="2748"/>
+          <w:tab w:val="left" w:pos="3664"/>
+          <w:tab w:val="left" w:pos="4580"/>
+          <w:tab w:val="left" w:pos="5496"/>
+          <w:tab w:val="left" w:pos="6412"/>
+          <w:tab w:val="left" w:pos="7328"/>
+          <w:tab w:val="left" w:pos="8244"/>
+          <w:tab w:val="left" w:pos="9160"/>
+          <w:tab w:val="left" w:pos="10076"/>
+          <w:tab w:val="left" w:pos="10992"/>
+          <w:tab w:val="left" w:pos="11908"/>
+          <w:tab w:val="left" w:pos="12824"/>
+          <w:tab w:val="left" w:pos="13740"/>
+          <w:tab w:val="left" w:pos="14656"/>
+        </w:tabs>
+        <w:autoSpaceDE/>
+        <w:autoSpaceDN/>
+        <w:rPr>
+          <w:rFonts w:ascii="inherit" w:hAnsi="inherit" w:cs="Courier New"/>
+          <w:color w:val="1D1C1D"/>
+          <w:sz w:val="20"/>
+          <w:szCs w:val="20"/>
+        </w:rPr>
+      </w:pPr>
+      <w:r>
+        <w:rPr>
+          <w:rFonts w:ascii="inherit" w:hAnsi="inherit" w:cs="Courier New"/>
+          <w:color w:val="AA5500"/>
+          <w:sz w:val="20"/>
+          <w:szCs w:val="20"/>
+        </w:rPr>
+        <w:t xml:space="preserve">//     </w:t>
+      </w:r>
+      <w:proofErr w:type="spellStart"/>
+      <w:r>
+        <w:rPr>
+          <w:rFonts w:ascii="inherit" w:hAnsi="inherit" w:cs="Courier New"/>
+          <w:color w:val="AA5500"/>
+          <w:sz w:val="20"/>
+          <w:szCs w:val="20"/>
+        </w:rPr>
+        <w:t>lastName</w:t>
+      </w:r>
+      <w:proofErr w:type="spellEnd"/>
     </w:p>
     <w:p>
       <w:pPr>
@@ -2014,18 +2467,157 @@
           <w:sz w:val="20"/>
           <w:szCs w:val="20"/>
         </w:rPr>
+        <w:t>// console.log(person)</w:t>
+      </w:r>
+    </w:p>
+    <w:p>
+      <w:pPr>
+        <w:widowControl/>
+        <w:tabs>
+          <w:tab w:val="left" w:pos="916"/>
+          <w:tab w:val="left" w:pos="1832"/>
+          <w:tab w:val="left" w:pos="2748"/>
+          <w:tab w:val="left" w:pos="3664"/>
+          <w:tab w:val="left" w:pos="4580"/>
+          <w:tab w:val="left" w:pos="5496"/>
+          <w:tab w:val="left" w:pos="6412"/>
+          <w:tab w:val="left" w:pos="7328"/>
+          <w:tab w:val="left" w:pos="8244"/>
+          <w:tab w:val="left" w:pos="9160"/>
+          <w:tab w:val="left" w:pos="10076"/>
+          <w:tab w:val="left" w:pos="10992"/>
+          <w:tab w:val="left" w:pos="11908"/>
+          <w:tab w:val="left" w:pos="12824"/>
+          <w:tab w:val="left" w:pos="13740"/>
+          <w:tab w:val="left" w:pos="14656"/>
+        </w:tabs>
+        <w:autoSpaceDE/>
+        <w:autoSpaceDN/>
+        <w:rPr>
+          <w:rFonts w:ascii="inherit" w:hAnsi="inherit" w:cs="Courier New"/>
+          <w:color w:val="1D1C1D"/>
+          <w:sz w:val="20"/>
+          <w:szCs w:val="20"/>
+        </w:rPr>
+      </w:pPr>
+      <w:r>
+        <w:rPr>
+          <w:rFonts w:ascii="inherit" w:hAnsi="inherit" w:cs="Courier New"/>
+          <w:color w:val="1D1C1D"/>
+          <w:sz w:val="20"/>
+          <w:szCs w:val="20"/>
+        </w:rPr>
+        <w:t>​</w:t>
+      </w:r>
+    </w:p>
+    <w:p>
+      <w:pPr>
+        <w:widowControl/>
+        <w:tabs>
+          <w:tab w:val="left" w:pos="916"/>
+          <w:tab w:val="left" w:pos="1832"/>
+          <w:tab w:val="left" w:pos="2748"/>
+          <w:tab w:val="left" w:pos="3664"/>
+          <w:tab w:val="left" w:pos="4580"/>
+          <w:tab w:val="left" w:pos="5496"/>
+          <w:tab w:val="left" w:pos="6412"/>
+          <w:tab w:val="left" w:pos="7328"/>
+          <w:tab w:val="left" w:pos="8244"/>
+          <w:tab w:val="left" w:pos="9160"/>
+          <w:tab w:val="left" w:pos="10076"/>
+          <w:tab w:val="left" w:pos="10992"/>
+          <w:tab w:val="left" w:pos="11908"/>
+          <w:tab w:val="left" w:pos="12824"/>
+          <w:tab w:val="left" w:pos="13740"/>
+          <w:tab w:val="left" w:pos="14656"/>
+        </w:tabs>
+        <w:autoSpaceDE/>
+        <w:autoSpaceDN/>
+        <w:rPr>
+          <w:rFonts w:ascii="inherit" w:hAnsi="inherit" w:cs="Courier New"/>
+          <w:color w:val="1D1C1D"/>
+          <w:sz w:val="20"/>
+          <w:szCs w:val="20"/>
+        </w:rPr>
+      </w:pPr>
+      <w:r>
+        <w:rPr>
+          <w:rFonts w:ascii="inherit" w:hAnsi="inherit" w:cs="Courier New"/>
+          <w:color w:val="AA5500"/>
+          <w:sz w:val="20"/>
+          <w:szCs w:val="20"/>
+        </w:rPr>
+        <w:t xml:space="preserve">// const </w:t>
+      </w:r>
+      <w:proofErr w:type="spellStart"/>
+      <w:r>
+        <w:rPr>
+          <w:rFonts w:ascii="inherit" w:hAnsi="inherit" w:cs="Courier New"/>
+          <w:color w:val="AA5500"/>
+          <w:sz w:val="20"/>
+          <w:szCs w:val="20"/>
+        </w:rPr>
+        <w:t>numbersArr</w:t>
+      </w:r>
+      <w:proofErr w:type="spellEnd"/>
+      <w:r>
+        <w:rPr>
+          <w:rFonts w:ascii="inherit" w:hAnsi="inherit" w:cs="Courier New"/>
+          <w:color w:val="AA5500"/>
+          <w:sz w:val="20"/>
+          <w:szCs w:val="20"/>
+        </w:rPr>
+        <w:t xml:space="preserve"> = [1,2,3,4,5]</w:t>
+      </w:r>
+    </w:p>
+    <w:p>
+      <w:pPr>
+        <w:widowControl/>
+        <w:tabs>
+          <w:tab w:val="left" w:pos="916"/>
+          <w:tab w:val="left" w:pos="1832"/>
+          <w:tab w:val="left" w:pos="2748"/>
+          <w:tab w:val="left" w:pos="3664"/>
+          <w:tab w:val="left" w:pos="4580"/>
+          <w:tab w:val="left" w:pos="5496"/>
+          <w:tab w:val="left" w:pos="6412"/>
+          <w:tab w:val="left" w:pos="7328"/>
+          <w:tab w:val="left" w:pos="8244"/>
+          <w:tab w:val="left" w:pos="9160"/>
+          <w:tab w:val="left" w:pos="10076"/>
+          <w:tab w:val="left" w:pos="10992"/>
+          <w:tab w:val="left" w:pos="11908"/>
+          <w:tab w:val="left" w:pos="12824"/>
+          <w:tab w:val="left" w:pos="13740"/>
+          <w:tab w:val="left" w:pos="14656"/>
+        </w:tabs>
+        <w:autoSpaceDE/>
+        <w:autoSpaceDN/>
+        <w:rPr>
+          <w:rFonts w:ascii="inherit" w:hAnsi="inherit" w:cs="Courier New"/>
+          <w:color w:val="1D1C1D"/>
+          <w:sz w:val="20"/>
+          <w:szCs w:val="20"/>
+        </w:rPr>
+      </w:pPr>
+      <w:r>
+        <w:rPr>
+          <w:rFonts w:ascii="inherit" w:hAnsi="inherit" w:cs="Courier New"/>
+          <w:color w:val="AA5500"/>
+          <w:sz w:val="20"/>
+          <w:szCs w:val="20"/>
+        </w:rPr>
         <w:t>// console.log(</w:t>
       </w:r>
       <w:proofErr w:type="spellStart"/>
-      <w:proofErr w:type="gramStart"/>
-      <w:r>
-        <w:rPr>
-          <w:rFonts w:ascii="inherit" w:hAnsi="inherit" w:cs="Courier New"/>
-          <w:color w:val="AA5500"/>
-          <w:sz w:val="20"/>
-          <w:szCs w:val="20"/>
-        </w:rPr>
-        <w:t>addTwoNumbers</w:t>
+      <w:r>
+        <w:rPr>
+          <w:rFonts w:ascii="inherit" w:hAnsi="inherit" w:cs="Courier New"/>
+          <w:color w:val="AA5500"/>
+          <w:sz w:val="20"/>
+          <w:szCs w:val="20"/>
+        </w:rPr>
+        <w:t>numbersArr</w:t>
       </w:r>
       <w:proofErr w:type="spellEnd"/>
       <w:r>
@@ -2035,97 +2627,47 @@
           <w:sz w:val="20"/>
           <w:szCs w:val="20"/>
         </w:rPr>
-        <w:t>(</w:t>
-      </w:r>
-      <w:proofErr w:type="gramEnd"/>
-      <w:r>
-        <w:rPr>
-          <w:rFonts w:ascii="inherit" w:hAnsi="inherit" w:cs="Courier New"/>
-          <w:color w:val="AA5500"/>
-          <w:sz w:val="20"/>
-          <w:szCs w:val="20"/>
-        </w:rPr>
-        <w:t>3))</w:t>
-      </w:r>
-    </w:p>
-    <w:p>
-      <w:pPr>
-        <w:widowControl/>
-        <w:tabs>
-          <w:tab w:val="left" w:pos="916"/>
-          <w:tab w:val="left" w:pos="1832"/>
-          <w:tab w:val="left" w:pos="2748"/>
-          <w:tab w:val="left" w:pos="3664"/>
-          <w:tab w:val="left" w:pos="4580"/>
-          <w:tab w:val="left" w:pos="5496"/>
-          <w:tab w:val="left" w:pos="6412"/>
-          <w:tab w:val="left" w:pos="7328"/>
-          <w:tab w:val="left" w:pos="8244"/>
-          <w:tab w:val="left" w:pos="9160"/>
-          <w:tab w:val="left" w:pos="10076"/>
-          <w:tab w:val="left" w:pos="10992"/>
-          <w:tab w:val="left" w:pos="11908"/>
-          <w:tab w:val="left" w:pos="12824"/>
-          <w:tab w:val="left" w:pos="13740"/>
-          <w:tab w:val="left" w:pos="14656"/>
-        </w:tabs>
-        <w:autoSpaceDE/>
-        <w:autoSpaceDN/>
-        <w:rPr>
-          <w:rFonts w:ascii="inherit" w:hAnsi="inherit" w:cs="Courier New"/>
-          <w:color w:val="1D1C1D"/>
-          <w:sz w:val="20"/>
-          <w:szCs w:val="20"/>
-        </w:rPr>
-      </w:pPr>
-      <w:r>
-        <w:rPr>
-          <w:rFonts w:ascii="inherit" w:hAnsi="inherit" w:cs="Courier New"/>
-          <w:color w:val="1D1C1D"/>
-          <w:sz w:val="20"/>
-          <w:szCs w:val="20"/>
-        </w:rPr>
-        <w:t>​</w:t>
-      </w:r>
-    </w:p>
-    <w:p>
-      <w:pPr>
-        <w:widowControl/>
-        <w:tabs>
-          <w:tab w:val="left" w:pos="916"/>
-          <w:tab w:val="left" w:pos="1832"/>
-          <w:tab w:val="left" w:pos="2748"/>
-          <w:tab w:val="left" w:pos="3664"/>
-          <w:tab w:val="left" w:pos="4580"/>
-          <w:tab w:val="left" w:pos="5496"/>
-          <w:tab w:val="left" w:pos="6412"/>
-          <w:tab w:val="left" w:pos="7328"/>
-          <w:tab w:val="left" w:pos="8244"/>
-          <w:tab w:val="left" w:pos="9160"/>
-          <w:tab w:val="left" w:pos="10076"/>
-          <w:tab w:val="left" w:pos="10992"/>
-          <w:tab w:val="left" w:pos="11908"/>
-          <w:tab w:val="left" w:pos="12824"/>
-          <w:tab w:val="left" w:pos="13740"/>
-          <w:tab w:val="left" w:pos="14656"/>
-        </w:tabs>
-        <w:autoSpaceDE/>
-        <w:autoSpaceDN/>
-        <w:rPr>
-          <w:rFonts w:ascii="inherit" w:hAnsi="inherit" w:cs="Courier New"/>
-          <w:color w:val="1D1C1D"/>
-          <w:sz w:val="20"/>
-          <w:szCs w:val="20"/>
-        </w:rPr>
-      </w:pPr>
-      <w:r>
-        <w:rPr>
-          <w:rFonts w:ascii="inherit" w:hAnsi="inherit" w:cs="Courier New"/>
-          <w:color w:val="AA5500"/>
-          <w:sz w:val="20"/>
-          <w:szCs w:val="20"/>
-        </w:rPr>
-        <w:t xml:space="preserve">// const </w:t>
+        <w:t>[1+2])</w:t>
+      </w:r>
+    </w:p>
+    <w:p>
+      <w:pPr>
+        <w:widowControl/>
+        <w:tabs>
+          <w:tab w:val="left" w:pos="916"/>
+          <w:tab w:val="left" w:pos="1832"/>
+          <w:tab w:val="left" w:pos="2748"/>
+          <w:tab w:val="left" w:pos="3664"/>
+          <w:tab w:val="left" w:pos="4580"/>
+          <w:tab w:val="left" w:pos="5496"/>
+          <w:tab w:val="left" w:pos="6412"/>
+          <w:tab w:val="left" w:pos="7328"/>
+          <w:tab w:val="left" w:pos="8244"/>
+          <w:tab w:val="left" w:pos="9160"/>
+          <w:tab w:val="left" w:pos="10076"/>
+          <w:tab w:val="left" w:pos="10992"/>
+          <w:tab w:val="left" w:pos="11908"/>
+          <w:tab w:val="left" w:pos="12824"/>
+          <w:tab w:val="left" w:pos="13740"/>
+          <w:tab w:val="left" w:pos="14656"/>
+        </w:tabs>
+        <w:autoSpaceDE/>
+        <w:autoSpaceDN/>
+        <w:rPr>
+          <w:rFonts w:ascii="inherit" w:hAnsi="inherit" w:cs="Courier New"/>
+          <w:color w:val="1D1C1D"/>
+          <w:sz w:val="20"/>
+          <w:szCs w:val="20"/>
+        </w:rPr>
+      </w:pPr>
+      <w:r>
+        <w:rPr>
+          <w:rFonts w:ascii="inherit" w:hAnsi="inherit" w:cs="Courier New"/>
+          <w:color w:val="AA5500"/>
+          <w:sz w:val="20"/>
+          <w:szCs w:val="20"/>
+        </w:rPr>
+        <w:t>// console.log(</w:t>
       </w:r>
       <w:proofErr w:type="spellStart"/>
       <w:r>
@@ -2135,7 +2677,7 @@
           <w:sz w:val="20"/>
           <w:szCs w:val="20"/>
         </w:rPr>
-        <w:t>firstName</w:t>
+        <w:t>numbersArr</w:t>
       </w:r>
       <w:proofErr w:type="spellEnd"/>
       <w:r>
@@ -2145,640 +2687,7 @@
           <w:sz w:val="20"/>
           <w:szCs w:val="20"/>
         </w:rPr>
-        <w:t xml:space="preserve"> = 'Jessie'</w:t>
-      </w:r>
-    </w:p>
-    <w:p>
-      <w:pPr>
-        <w:widowControl/>
-        <w:tabs>
-          <w:tab w:val="left" w:pos="916"/>
-          <w:tab w:val="left" w:pos="1832"/>
-          <w:tab w:val="left" w:pos="2748"/>
-          <w:tab w:val="left" w:pos="3664"/>
-          <w:tab w:val="left" w:pos="4580"/>
-          <w:tab w:val="left" w:pos="5496"/>
-          <w:tab w:val="left" w:pos="6412"/>
-          <w:tab w:val="left" w:pos="7328"/>
-          <w:tab w:val="left" w:pos="8244"/>
-          <w:tab w:val="left" w:pos="9160"/>
-          <w:tab w:val="left" w:pos="10076"/>
-          <w:tab w:val="left" w:pos="10992"/>
-          <w:tab w:val="left" w:pos="11908"/>
-          <w:tab w:val="left" w:pos="12824"/>
-          <w:tab w:val="left" w:pos="13740"/>
-          <w:tab w:val="left" w:pos="14656"/>
-        </w:tabs>
-        <w:autoSpaceDE/>
-        <w:autoSpaceDN/>
-        <w:rPr>
-          <w:rFonts w:ascii="inherit" w:hAnsi="inherit" w:cs="Courier New"/>
-          <w:color w:val="1D1C1D"/>
-          <w:sz w:val="20"/>
-          <w:szCs w:val="20"/>
-        </w:rPr>
-      </w:pPr>
-      <w:r>
-        <w:rPr>
-          <w:rFonts w:ascii="inherit" w:hAnsi="inherit" w:cs="Courier New"/>
-          <w:color w:val="AA5500"/>
-          <w:sz w:val="20"/>
-          <w:szCs w:val="20"/>
-        </w:rPr>
-        <w:t xml:space="preserve">// const </w:t>
-      </w:r>
-      <w:proofErr w:type="spellStart"/>
-      <w:r>
-        <w:rPr>
-          <w:rFonts w:ascii="inherit" w:hAnsi="inherit" w:cs="Courier New"/>
-          <w:color w:val="AA5500"/>
-          <w:sz w:val="20"/>
-          <w:szCs w:val="20"/>
-        </w:rPr>
-        <w:t>lastName</w:t>
-      </w:r>
-      <w:proofErr w:type="spellEnd"/>
-      <w:r>
-        <w:rPr>
-          <w:rFonts w:ascii="inherit" w:hAnsi="inherit" w:cs="Courier New"/>
-          <w:color w:val="AA5500"/>
-          <w:sz w:val="20"/>
-          <w:szCs w:val="20"/>
-        </w:rPr>
-        <w:t xml:space="preserve"> = 'James'</w:t>
-      </w:r>
-    </w:p>
-    <w:p>
-      <w:pPr>
-        <w:widowControl/>
-        <w:tabs>
-          <w:tab w:val="left" w:pos="916"/>
-          <w:tab w:val="left" w:pos="1832"/>
-          <w:tab w:val="left" w:pos="2748"/>
-          <w:tab w:val="left" w:pos="3664"/>
-          <w:tab w:val="left" w:pos="4580"/>
-          <w:tab w:val="left" w:pos="5496"/>
-          <w:tab w:val="left" w:pos="6412"/>
-          <w:tab w:val="left" w:pos="7328"/>
-          <w:tab w:val="left" w:pos="8244"/>
-          <w:tab w:val="left" w:pos="9160"/>
-          <w:tab w:val="left" w:pos="10076"/>
-          <w:tab w:val="left" w:pos="10992"/>
-          <w:tab w:val="left" w:pos="11908"/>
-          <w:tab w:val="left" w:pos="12824"/>
-          <w:tab w:val="left" w:pos="13740"/>
-          <w:tab w:val="left" w:pos="14656"/>
-        </w:tabs>
-        <w:autoSpaceDE/>
-        <w:autoSpaceDN/>
-        <w:rPr>
-          <w:rFonts w:ascii="inherit" w:hAnsi="inherit" w:cs="Courier New"/>
-          <w:color w:val="1D1C1D"/>
-          <w:sz w:val="20"/>
-          <w:szCs w:val="20"/>
-        </w:rPr>
-      </w:pPr>
-      <w:r>
-        <w:rPr>
-          <w:rFonts w:ascii="inherit" w:hAnsi="inherit" w:cs="Courier New"/>
-          <w:color w:val="AA5500"/>
-          <w:sz w:val="20"/>
-          <w:szCs w:val="20"/>
-        </w:rPr>
-        <w:t xml:space="preserve">// </w:t>
-      </w:r>
-      <w:proofErr w:type="gramStart"/>
-      <w:r>
-        <w:rPr>
-          <w:rFonts w:ascii="inherit" w:hAnsi="inherit" w:cs="Courier New"/>
-          <w:color w:val="AA5500"/>
-          <w:sz w:val="20"/>
-          <w:szCs w:val="20"/>
-        </w:rPr>
-        <w:t>console.log(</w:t>
-      </w:r>
-      <w:proofErr w:type="gramEnd"/>
-      <w:r>
-        <w:rPr>
-          <w:rFonts w:ascii="inherit" w:hAnsi="inherit" w:cs="Courier New"/>
-          <w:color w:val="AA5500"/>
-          <w:sz w:val="20"/>
-          <w:szCs w:val="20"/>
-        </w:rPr>
-        <w:t>`Hello, my name is ${</w:t>
-      </w:r>
-      <w:proofErr w:type="spellStart"/>
-      <w:r>
-        <w:rPr>
-          <w:rFonts w:ascii="inherit" w:hAnsi="inherit" w:cs="Courier New"/>
-          <w:color w:val="AA5500"/>
-          <w:sz w:val="20"/>
-          <w:szCs w:val="20"/>
-        </w:rPr>
-        <w:t>firstName</w:t>
-      </w:r>
-      <w:proofErr w:type="spellEnd"/>
-      <w:r>
-        <w:rPr>
-          <w:rFonts w:ascii="inherit" w:hAnsi="inherit" w:cs="Courier New"/>
-          <w:color w:val="AA5500"/>
-          <w:sz w:val="20"/>
-          <w:szCs w:val="20"/>
-        </w:rPr>
-        <w:t>} ${</w:t>
-      </w:r>
-      <w:proofErr w:type="spellStart"/>
-      <w:r>
-        <w:rPr>
-          <w:rFonts w:ascii="inherit" w:hAnsi="inherit" w:cs="Courier New"/>
-          <w:color w:val="AA5500"/>
-          <w:sz w:val="20"/>
-          <w:szCs w:val="20"/>
-        </w:rPr>
-        <w:t>lastName</w:t>
-      </w:r>
-      <w:proofErr w:type="spellEnd"/>
-      <w:r>
-        <w:rPr>
-          <w:rFonts w:ascii="inherit" w:hAnsi="inherit" w:cs="Courier New"/>
-          <w:color w:val="AA5500"/>
-          <w:sz w:val="20"/>
-          <w:szCs w:val="20"/>
-        </w:rPr>
-        <w:t>}`)</w:t>
-      </w:r>
-    </w:p>
-    <w:p>
-      <w:pPr>
-        <w:widowControl/>
-        <w:tabs>
-          <w:tab w:val="left" w:pos="916"/>
-          <w:tab w:val="left" w:pos="1832"/>
-          <w:tab w:val="left" w:pos="2748"/>
-          <w:tab w:val="left" w:pos="3664"/>
-          <w:tab w:val="left" w:pos="4580"/>
-          <w:tab w:val="left" w:pos="5496"/>
-          <w:tab w:val="left" w:pos="6412"/>
-          <w:tab w:val="left" w:pos="7328"/>
-          <w:tab w:val="left" w:pos="8244"/>
-          <w:tab w:val="left" w:pos="9160"/>
-          <w:tab w:val="left" w:pos="10076"/>
-          <w:tab w:val="left" w:pos="10992"/>
-          <w:tab w:val="left" w:pos="11908"/>
-          <w:tab w:val="left" w:pos="12824"/>
-          <w:tab w:val="left" w:pos="13740"/>
-          <w:tab w:val="left" w:pos="14656"/>
-        </w:tabs>
-        <w:autoSpaceDE/>
-        <w:autoSpaceDN/>
-        <w:rPr>
-          <w:rFonts w:ascii="inherit" w:hAnsi="inherit" w:cs="Courier New"/>
-          <w:color w:val="1D1C1D"/>
-          <w:sz w:val="20"/>
-          <w:szCs w:val="20"/>
-        </w:rPr>
-      </w:pPr>
-      <w:r>
-        <w:rPr>
-          <w:rFonts w:ascii="inherit" w:hAnsi="inherit" w:cs="Courier New"/>
-          <w:color w:val="AA5500"/>
-          <w:sz w:val="20"/>
-          <w:szCs w:val="20"/>
-        </w:rPr>
-        <w:t>// const person = {</w:t>
-      </w:r>
-    </w:p>
-    <w:p>
-      <w:pPr>
-        <w:widowControl/>
-        <w:tabs>
-          <w:tab w:val="left" w:pos="916"/>
-          <w:tab w:val="left" w:pos="1832"/>
-          <w:tab w:val="left" w:pos="2748"/>
-          <w:tab w:val="left" w:pos="3664"/>
-          <w:tab w:val="left" w:pos="4580"/>
-          <w:tab w:val="left" w:pos="5496"/>
-          <w:tab w:val="left" w:pos="6412"/>
-          <w:tab w:val="left" w:pos="7328"/>
-          <w:tab w:val="left" w:pos="8244"/>
-          <w:tab w:val="left" w:pos="9160"/>
-          <w:tab w:val="left" w:pos="10076"/>
-          <w:tab w:val="left" w:pos="10992"/>
-          <w:tab w:val="left" w:pos="11908"/>
-          <w:tab w:val="left" w:pos="12824"/>
-          <w:tab w:val="left" w:pos="13740"/>
-          <w:tab w:val="left" w:pos="14656"/>
-        </w:tabs>
-        <w:autoSpaceDE/>
-        <w:autoSpaceDN/>
-        <w:rPr>
-          <w:rFonts w:ascii="inherit" w:hAnsi="inherit" w:cs="Courier New"/>
-          <w:color w:val="1D1C1D"/>
-          <w:sz w:val="20"/>
-          <w:szCs w:val="20"/>
-        </w:rPr>
-      </w:pPr>
-      <w:r>
-        <w:rPr>
-          <w:rFonts w:ascii="inherit" w:hAnsi="inherit" w:cs="Courier New"/>
-          <w:color w:val="AA5500"/>
-          <w:sz w:val="20"/>
-          <w:szCs w:val="20"/>
-        </w:rPr>
-        <w:t xml:space="preserve">//     </w:t>
-      </w:r>
-      <w:proofErr w:type="spellStart"/>
-      <w:r>
-        <w:rPr>
-          <w:rFonts w:ascii="inherit" w:hAnsi="inherit" w:cs="Courier New"/>
-          <w:color w:val="AA5500"/>
-          <w:sz w:val="20"/>
-          <w:szCs w:val="20"/>
-        </w:rPr>
-        <w:t>firstName</w:t>
-      </w:r>
-      <w:proofErr w:type="spellEnd"/>
-      <w:r>
-        <w:rPr>
-          <w:rFonts w:ascii="inherit" w:hAnsi="inherit" w:cs="Courier New"/>
-          <w:color w:val="AA5500"/>
-          <w:sz w:val="20"/>
-          <w:szCs w:val="20"/>
-        </w:rPr>
-        <w:t>,</w:t>
-      </w:r>
-    </w:p>
-    <w:p>
-      <w:pPr>
-        <w:widowControl/>
-        <w:tabs>
-          <w:tab w:val="left" w:pos="916"/>
-          <w:tab w:val="left" w:pos="1832"/>
-          <w:tab w:val="left" w:pos="2748"/>
-          <w:tab w:val="left" w:pos="3664"/>
-          <w:tab w:val="left" w:pos="4580"/>
-          <w:tab w:val="left" w:pos="5496"/>
-          <w:tab w:val="left" w:pos="6412"/>
-          <w:tab w:val="left" w:pos="7328"/>
-          <w:tab w:val="left" w:pos="8244"/>
-          <w:tab w:val="left" w:pos="9160"/>
-          <w:tab w:val="left" w:pos="10076"/>
-          <w:tab w:val="left" w:pos="10992"/>
-          <w:tab w:val="left" w:pos="11908"/>
-          <w:tab w:val="left" w:pos="12824"/>
-          <w:tab w:val="left" w:pos="13740"/>
-          <w:tab w:val="left" w:pos="14656"/>
-        </w:tabs>
-        <w:autoSpaceDE/>
-        <w:autoSpaceDN/>
-        <w:rPr>
-          <w:rFonts w:ascii="inherit" w:hAnsi="inherit" w:cs="Courier New"/>
-          <w:color w:val="1D1C1D"/>
-          <w:sz w:val="20"/>
-          <w:szCs w:val="20"/>
-        </w:rPr>
-      </w:pPr>
-      <w:r>
-        <w:rPr>
-          <w:rFonts w:ascii="inherit" w:hAnsi="inherit" w:cs="Courier New"/>
-          <w:color w:val="AA5500"/>
-          <w:sz w:val="20"/>
-          <w:szCs w:val="20"/>
-        </w:rPr>
-        <w:t xml:space="preserve">//     </w:t>
-      </w:r>
-      <w:proofErr w:type="spellStart"/>
-      <w:r>
-        <w:rPr>
-          <w:rFonts w:ascii="inherit" w:hAnsi="inherit" w:cs="Courier New"/>
-          <w:color w:val="AA5500"/>
-          <w:sz w:val="20"/>
-          <w:szCs w:val="20"/>
-        </w:rPr>
-        <w:t>lastName</w:t>
-      </w:r>
-      <w:proofErr w:type="spellEnd"/>
-    </w:p>
-    <w:p>
-      <w:pPr>
-        <w:widowControl/>
-        <w:tabs>
-          <w:tab w:val="left" w:pos="916"/>
-          <w:tab w:val="left" w:pos="1832"/>
-          <w:tab w:val="left" w:pos="2748"/>
-          <w:tab w:val="left" w:pos="3664"/>
-          <w:tab w:val="left" w:pos="4580"/>
-          <w:tab w:val="left" w:pos="5496"/>
-          <w:tab w:val="left" w:pos="6412"/>
-          <w:tab w:val="left" w:pos="7328"/>
-          <w:tab w:val="left" w:pos="8244"/>
-          <w:tab w:val="left" w:pos="9160"/>
-          <w:tab w:val="left" w:pos="10076"/>
-          <w:tab w:val="left" w:pos="10992"/>
-          <w:tab w:val="left" w:pos="11908"/>
-          <w:tab w:val="left" w:pos="12824"/>
-          <w:tab w:val="left" w:pos="13740"/>
-          <w:tab w:val="left" w:pos="14656"/>
-        </w:tabs>
-        <w:autoSpaceDE/>
-        <w:autoSpaceDN/>
-        <w:rPr>
-          <w:rFonts w:ascii="inherit" w:hAnsi="inherit" w:cs="Courier New"/>
-          <w:color w:val="1D1C1D"/>
-          <w:sz w:val="20"/>
-          <w:szCs w:val="20"/>
-        </w:rPr>
-      </w:pPr>
-      <w:r>
-        <w:rPr>
-          <w:rFonts w:ascii="inherit" w:hAnsi="inherit" w:cs="Courier New"/>
-          <w:color w:val="AA5500"/>
-          <w:sz w:val="20"/>
-          <w:szCs w:val="20"/>
-        </w:rPr>
-        <w:t>// }</w:t>
-      </w:r>
-    </w:p>
-    <w:p>
-      <w:pPr>
-        <w:widowControl/>
-        <w:tabs>
-          <w:tab w:val="left" w:pos="916"/>
-          <w:tab w:val="left" w:pos="1832"/>
-          <w:tab w:val="left" w:pos="2748"/>
-          <w:tab w:val="left" w:pos="3664"/>
-          <w:tab w:val="left" w:pos="4580"/>
-          <w:tab w:val="left" w:pos="5496"/>
-          <w:tab w:val="left" w:pos="6412"/>
-          <w:tab w:val="left" w:pos="7328"/>
-          <w:tab w:val="left" w:pos="8244"/>
-          <w:tab w:val="left" w:pos="9160"/>
-          <w:tab w:val="left" w:pos="10076"/>
-          <w:tab w:val="left" w:pos="10992"/>
-          <w:tab w:val="left" w:pos="11908"/>
-          <w:tab w:val="left" w:pos="12824"/>
-          <w:tab w:val="left" w:pos="13740"/>
-          <w:tab w:val="left" w:pos="14656"/>
-        </w:tabs>
-        <w:autoSpaceDE/>
-        <w:autoSpaceDN/>
-        <w:rPr>
-          <w:rFonts w:ascii="inherit" w:hAnsi="inherit" w:cs="Courier New"/>
-          <w:color w:val="1D1C1D"/>
-          <w:sz w:val="20"/>
-          <w:szCs w:val="20"/>
-        </w:rPr>
-      </w:pPr>
-      <w:r>
-        <w:rPr>
-          <w:rFonts w:ascii="inherit" w:hAnsi="inherit" w:cs="Courier New"/>
-          <w:color w:val="AA5500"/>
-          <w:sz w:val="20"/>
-          <w:szCs w:val="20"/>
-        </w:rPr>
-        <w:t>// console.log(person)</w:t>
-      </w:r>
-    </w:p>
-    <w:p>
-      <w:pPr>
-        <w:widowControl/>
-        <w:tabs>
-          <w:tab w:val="left" w:pos="916"/>
-          <w:tab w:val="left" w:pos="1832"/>
-          <w:tab w:val="left" w:pos="2748"/>
-          <w:tab w:val="left" w:pos="3664"/>
-          <w:tab w:val="left" w:pos="4580"/>
-          <w:tab w:val="left" w:pos="5496"/>
-          <w:tab w:val="left" w:pos="6412"/>
-          <w:tab w:val="left" w:pos="7328"/>
-          <w:tab w:val="left" w:pos="8244"/>
-          <w:tab w:val="left" w:pos="9160"/>
-          <w:tab w:val="left" w:pos="10076"/>
-          <w:tab w:val="left" w:pos="10992"/>
-          <w:tab w:val="left" w:pos="11908"/>
-          <w:tab w:val="left" w:pos="12824"/>
-          <w:tab w:val="left" w:pos="13740"/>
-          <w:tab w:val="left" w:pos="14656"/>
-        </w:tabs>
-        <w:autoSpaceDE/>
-        <w:autoSpaceDN/>
-        <w:rPr>
-          <w:rFonts w:ascii="inherit" w:hAnsi="inherit" w:cs="Courier New"/>
-          <w:color w:val="1D1C1D"/>
-          <w:sz w:val="20"/>
-          <w:szCs w:val="20"/>
-        </w:rPr>
-      </w:pPr>
-      <w:r>
-        <w:rPr>
-          <w:rFonts w:ascii="inherit" w:hAnsi="inherit" w:cs="Courier New"/>
-          <w:color w:val="1D1C1D"/>
-          <w:sz w:val="20"/>
-          <w:szCs w:val="20"/>
-        </w:rPr>
-        <w:t>​</w:t>
-      </w:r>
-    </w:p>
-    <w:p>
-      <w:pPr>
-        <w:widowControl/>
-        <w:tabs>
-          <w:tab w:val="left" w:pos="916"/>
-          <w:tab w:val="left" w:pos="1832"/>
-          <w:tab w:val="left" w:pos="2748"/>
-          <w:tab w:val="left" w:pos="3664"/>
-          <w:tab w:val="left" w:pos="4580"/>
-          <w:tab w:val="left" w:pos="5496"/>
-          <w:tab w:val="left" w:pos="6412"/>
-          <w:tab w:val="left" w:pos="7328"/>
-          <w:tab w:val="left" w:pos="8244"/>
-          <w:tab w:val="left" w:pos="9160"/>
-          <w:tab w:val="left" w:pos="10076"/>
-          <w:tab w:val="left" w:pos="10992"/>
-          <w:tab w:val="left" w:pos="11908"/>
-          <w:tab w:val="left" w:pos="12824"/>
-          <w:tab w:val="left" w:pos="13740"/>
-          <w:tab w:val="left" w:pos="14656"/>
-        </w:tabs>
-        <w:autoSpaceDE/>
-        <w:autoSpaceDN/>
-        <w:rPr>
-          <w:rFonts w:ascii="inherit" w:hAnsi="inherit" w:cs="Courier New"/>
-          <w:color w:val="1D1C1D"/>
-          <w:sz w:val="20"/>
-          <w:szCs w:val="20"/>
-        </w:rPr>
-      </w:pPr>
-      <w:r>
-        <w:rPr>
-          <w:rFonts w:ascii="inherit" w:hAnsi="inherit" w:cs="Courier New"/>
-          <w:color w:val="AA5500"/>
-          <w:sz w:val="20"/>
-          <w:szCs w:val="20"/>
-        </w:rPr>
-        <w:t xml:space="preserve">// const </w:t>
-      </w:r>
-      <w:proofErr w:type="spellStart"/>
-      <w:r>
-        <w:rPr>
-          <w:rFonts w:ascii="inherit" w:hAnsi="inherit" w:cs="Courier New"/>
-          <w:color w:val="AA5500"/>
-          <w:sz w:val="20"/>
-          <w:szCs w:val="20"/>
-        </w:rPr>
-        <w:t>numbersArr</w:t>
-      </w:r>
-      <w:proofErr w:type="spellEnd"/>
-      <w:r>
-        <w:rPr>
-          <w:rFonts w:ascii="inherit" w:hAnsi="inherit" w:cs="Courier New"/>
-          <w:color w:val="AA5500"/>
-          <w:sz w:val="20"/>
-          <w:szCs w:val="20"/>
-        </w:rPr>
-        <w:t xml:space="preserve"> = [1,2,3,4,5]</w:t>
-      </w:r>
-    </w:p>
-    <w:p>
-      <w:pPr>
-        <w:widowControl/>
-        <w:tabs>
-          <w:tab w:val="left" w:pos="916"/>
-          <w:tab w:val="left" w:pos="1832"/>
-          <w:tab w:val="left" w:pos="2748"/>
-          <w:tab w:val="left" w:pos="3664"/>
-          <w:tab w:val="left" w:pos="4580"/>
-          <w:tab w:val="left" w:pos="5496"/>
-          <w:tab w:val="left" w:pos="6412"/>
-          <w:tab w:val="left" w:pos="7328"/>
-          <w:tab w:val="left" w:pos="8244"/>
-          <w:tab w:val="left" w:pos="9160"/>
-          <w:tab w:val="left" w:pos="10076"/>
-          <w:tab w:val="left" w:pos="10992"/>
-          <w:tab w:val="left" w:pos="11908"/>
-          <w:tab w:val="left" w:pos="12824"/>
-          <w:tab w:val="left" w:pos="13740"/>
-          <w:tab w:val="left" w:pos="14656"/>
-        </w:tabs>
-        <w:autoSpaceDE/>
-        <w:autoSpaceDN/>
-        <w:rPr>
-          <w:rFonts w:ascii="inherit" w:hAnsi="inherit" w:cs="Courier New"/>
-          <w:color w:val="1D1C1D"/>
-          <w:sz w:val="20"/>
-          <w:szCs w:val="20"/>
-        </w:rPr>
-      </w:pPr>
-      <w:r>
-        <w:rPr>
-          <w:rFonts w:ascii="inherit" w:hAnsi="inherit" w:cs="Courier New"/>
-          <w:color w:val="AA5500"/>
-          <w:sz w:val="20"/>
-          <w:szCs w:val="20"/>
-        </w:rPr>
-        <w:t>// console.log(</w:t>
-      </w:r>
-      <w:proofErr w:type="spellStart"/>
-      <w:proofErr w:type="gramStart"/>
-      <w:r>
-        <w:rPr>
-          <w:rFonts w:ascii="inherit" w:hAnsi="inherit" w:cs="Courier New"/>
-          <w:color w:val="AA5500"/>
-          <w:sz w:val="20"/>
-          <w:szCs w:val="20"/>
-        </w:rPr>
-        <w:t>numbersArr</w:t>
-      </w:r>
-      <w:proofErr w:type="spellEnd"/>
-      <w:r>
-        <w:rPr>
-          <w:rFonts w:ascii="inherit" w:hAnsi="inherit" w:cs="Courier New"/>
-          <w:color w:val="AA5500"/>
-          <w:sz w:val="20"/>
-          <w:szCs w:val="20"/>
-        </w:rPr>
-        <w:t>[</w:t>
-      </w:r>
-      <w:proofErr w:type="gramEnd"/>
-      <w:r>
-        <w:rPr>
-          <w:rFonts w:ascii="inherit" w:hAnsi="inherit" w:cs="Courier New"/>
-          <w:color w:val="AA5500"/>
-          <w:sz w:val="20"/>
-          <w:szCs w:val="20"/>
-        </w:rPr>
-        <w:t>1+2])</w:t>
-      </w:r>
-    </w:p>
-    <w:p>
-      <w:pPr>
-        <w:widowControl/>
-        <w:tabs>
-          <w:tab w:val="left" w:pos="916"/>
-          <w:tab w:val="left" w:pos="1832"/>
-          <w:tab w:val="left" w:pos="2748"/>
-          <w:tab w:val="left" w:pos="3664"/>
-          <w:tab w:val="left" w:pos="4580"/>
-          <w:tab w:val="left" w:pos="5496"/>
-          <w:tab w:val="left" w:pos="6412"/>
-          <w:tab w:val="left" w:pos="7328"/>
-          <w:tab w:val="left" w:pos="8244"/>
-          <w:tab w:val="left" w:pos="9160"/>
-          <w:tab w:val="left" w:pos="10076"/>
-          <w:tab w:val="left" w:pos="10992"/>
-          <w:tab w:val="left" w:pos="11908"/>
-          <w:tab w:val="left" w:pos="12824"/>
-          <w:tab w:val="left" w:pos="13740"/>
-          <w:tab w:val="left" w:pos="14656"/>
-        </w:tabs>
-        <w:autoSpaceDE/>
-        <w:autoSpaceDN/>
-        <w:rPr>
-          <w:rFonts w:ascii="inherit" w:hAnsi="inherit" w:cs="Courier New"/>
-          <w:color w:val="1D1C1D"/>
-          <w:sz w:val="20"/>
-          <w:szCs w:val="20"/>
-        </w:rPr>
-      </w:pPr>
-      <w:r>
-        <w:rPr>
-          <w:rFonts w:ascii="inherit" w:hAnsi="inherit" w:cs="Courier New"/>
-          <w:color w:val="AA5500"/>
-          <w:sz w:val="20"/>
-          <w:szCs w:val="20"/>
-        </w:rPr>
-        <w:t>// console.log(</w:t>
-      </w:r>
-      <w:proofErr w:type="spellStart"/>
-      <w:proofErr w:type="gramStart"/>
-      <w:r>
-        <w:rPr>
-          <w:rFonts w:ascii="inherit" w:hAnsi="inherit" w:cs="Courier New"/>
-          <w:color w:val="AA5500"/>
-          <w:sz w:val="20"/>
-          <w:szCs w:val="20"/>
-        </w:rPr>
-        <w:t>numbersArr</w:t>
-      </w:r>
-      <w:proofErr w:type="spellEnd"/>
-      <w:r>
-        <w:rPr>
-          <w:rFonts w:ascii="inherit" w:hAnsi="inherit" w:cs="Courier New"/>
-          <w:color w:val="AA5500"/>
-          <w:sz w:val="20"/>
-          <w:szCs w:val="20"/>
-        </w:rPr>
-        <w:t>[</w:t>
-      </w:r>
-      <w:proofErr w:type="gramEnd"/>
-      <w:r>
-        <w:rPr>
-          <w:rFonts w:ascii="inherit" w:hAnsi="inherit" w:cs="Courier New"/>
-          <w:color w:val="AA5500"/>
-          <w:sz w:val="20"/>
-          <w:szCs w:val="20"/>
-        </w:rPr>
-        <w:t xml:space="preserve">1] + </w:t>
+        <w:t xml:space="preserve">[1] + </w:t>
       </w:r>
       <w:proofErr w:type="spellStart"/>
       <w:r>
@@ -3479,7 +3388,6 @@
         <w:t>// console.log(</w:t>
       </w:r>
       <w:proofErr w:type="spellStart"/>
-      <w:proofErr w:type="gramStart"/>
       <w:r>
         <w:rPr>
           <w:rFonts w:ascii="inherit" w:hAnsi="inherit" w:cs="Courier New"/>
@@ -3490,7 +3398,6 @@
         <w:t>person.firstName</w:t>
       </w:r>
       <w:proofErr w:type="spellEnd"/>
-      <w:proofErr w:type="gramEnd"/>
       <w:r>
         <w:rPr>
           <w:rFonts w:ascii="inherit" w:hAnsi="inherit" w:cs="Courier New"/>
@@ -3627,17 +3534,7 @@
           <w:sz w:val="20"/>
           <w:szCs w:val="20"/>
         </w:rPr>
-        <w:t xml:space="preserve"> </w:t>
-      </w:r>
-      <w:proofErr w:type="gramStart"/>
-      <w:r>
-        <w:rPr>
-          <w:rFonts w:ascii="inherit" w:hAnsi="inherit" w:cs="Courier New"/>
-          <w:color w:val="1D1C1D"/>
-          <w:sz w:val="20"/>
-          <w:szCs w:val="20"/>
-        </w:rPr>
-        <w:t xml:space="preserve">{ </w:t>
+        <w:t xml:space="preserve"> { </w:t>
       </w:r>
       <w:r>
         <w:rPr>
@@ -3648,7 +3545,6 @@
         </w:rPr>
         <w:t>log</w:t>
       </w:r>
-      <w:proofErr w:type="gramEnd"/>
       <w:r>
         <w:rPr>
           <w:rFonts w:ascii="inherit" w:hAnsi="inherit" w:cs="Courier New"/>

</xml_diff>